<commit_message>
Added Write Up Document
</commit_message>
<xml_diff>
--- a/Design Patterns Write Up.docx
+++ b/Design Patterns Write Up.docx
@@ -904,7 +904,34 @@
           <w:sz w:val="24"/>
           <w:szCs w:val="24"/>
         </w:rPr>
-        <w:t xml:space="preserve"> Apart from that I have learned Git Hub concepts as well to share the </w:t>
+        <w:t xml:space="preserve"> A</w:t>
+      </w:r>
+      <w:r>
+        <w:rPr>
+          <w:rFonts w:ascii="Times New Roman" w:eastAsia="Times New Roman" w:hAnsi="Times New Roman" w:cs="Times New Roman"/>
+          <w:color w:val="222222"/>
+          <w:sz w:val="24"/>
+          <w:szCs w:val="24"/>
+        </w:rPr>
+        <w:t xml:space="preserve">long with that </w:t>
+      </w:r>
+      <w:r>
+        <w:rPr>
+          <w:rFonts w:ascii="Times New Roman" w:eastAsia="Times New Roman" w:hAnsi="Times New Roman" w:cs="Times New Roman"/>
+          <w:color w:val="222222"/>
+          <w:sz w:val="24"/>
+          <w:szCs w:val="24"/>
+        </w:rPr>
+        <w:t>I have learned Git Hub concepts</w:t>
+      </w:r>
+      <w:r>
+        <w:rPr>
+          <w:rFonts w:ascii="Times New Roman" w:eastAsia="Times New Roman" w:hAnsi="Times New Roman" w:cs="Times New Roman"/>
+          <w:color w:val="222222"/>
+          <w:sz w:val="24"/>
+          <w:szCs w:val="24"/>
+        </w:rPr>
+        <w:t>.</w:t>
       </w:r>
     </w:p>
     <w:p>

</xml_diff>